<commit_message>
updated metadata sheet with repo url
</commit_message>
<xml_diff>
--- a/miller_timothy_artifact3.docx
+++ b/miller_timothy_artifact3.docx
@@ -202,7 +202,15 @@
               <w:t xml:space="preserve">A game where the player races against AIs through increasingly larger labyrinths. </w:t>
             </w:r>
             <w:r>
-              <w:t xml:space="preserve">The first to make it through and pickup the item at the end wins. The AIs are not very sophisticated, they do not have to be because the player does not get a good look at them in the maze. The AIs are not aware of the maze, they are given a list of target points that they randomly travel to and one of the targets is at the end of the maze. The maze is also </w:t>
+              <w:t xml:space="preserve">The first to make it through and </w:t>
+            </w:r>
+            <w:proofErr w:type="spellStart"/>
+            <w:r>
+              <w:t>pickup</w:t>
+            </w:r>
+            <w:proofErr w:type="spellEnd"/>
+            <w:r>
+              <w:t xml:space="preserve"> the item at the end wins. The AIs are not very sophisticated, they do not have to be because the player does not get a good look at them in the maze. The AIs are not aware of the maze, they are given a list of target points that they randomly travel to and one of the targets is at the end of the maze. The maze is also </w:t>
             </w:r>
             <w:r>
               <w:t>simple, it was created by importing a 2D maze image into Blender and extruding it into 3D</w:t>
@@ -511,24 +519,31 @@
           <w:p>
             <w:pPr>
               <w:contextualSpacing w:val="0"/>
-            </w:pPr>
-            <w:r>
               <w:rPr>
                 <w:color w:val="auto"/>
               </w:rPr>
-              <w:t>Unreal Engine 4.24</w:t>
-            </w:r>
+            </w:pPr>
             <w:r>
               <w:rPr>
                 <w:color w:val="auto"/>
               </w:rPr>
-              <w:t xml:space="preserve"> C++</w:t>
-            </w:r>
-            <w:r>
-              <w:rPr>
-                <w:color w:val="auto"/>
-              </w:rPr>
-              <w:t xml:space="preserve"> project (originally UE4.18)</w:t>
+              <w:t>Unreal Engine 4.24 C++ project (originally UE4.18)</w:t>
+            </w:r>
+          </w:p>
+          <w:p>
+            <w:pPr>
+              <w:contextualSpacing w:val="0"/>
+            </w:pPr>
+            <w:hyperlink r:id="rId9" w:history="1">
+              <w:r>
+                <w:rPr>
+                  <w:rStyle w:val="Hyperlink"/>
+                </w:rPr>
+                <w:t>https://github.com/Heros-Tempus/Maze-Runner</w:t>
+              </w:r>
+            </w:hyperlink>
+            <w:r>
+              <w:t xml:space="preserve"> </w:t>
             </w:r>
           </w:p>
         </w:tc>
@@ -961,7 +976,7 @@
       </w:pPr>
     </w:p>
     <w:sectPr>
-      <w:headerReference w:type="default" r:id="rId9"/>
+      <w:headerReference w:type="default" r:id="rId10"/>
       <w:pgSz w:w="12240" w:h="15840"/>
       <w:pgMar w:top="1440" w:right="1800" w:bottom="1440" w:left="1800" w:header="720" w:footer="720" w:gutter="0"/>
       <w:pgNumType w:start="1"/>
@@ -1974,12 +1989,9 @@
 </file>
 
 <file path=customXml/item1.xml><?xml version="1.0" encoding="utf-8"?>
-<?mso-contentType ?>
-<FormTemplates xmlns="http://schemas.microsoft.com/sharepoint/v3/contenttype/forms">
-  <Display>DocumentLibraryForm</Display>
-  <Edit>DocumentLibraryForm</Edit>
-  <New>DocumentLibraryForm</New>
-</FormTemplates>
+<p:properties xmlns:p="http://schemas.microsoft.com/office/2006/metadata/properties" xmlns:xsi="http://www.w3.org/2001/XMLSchema-instance" xmlns:pc="http://schemas.microsoft.com/office/infopath/2007/PartnerControls">
+  <documentManagement/>
+</p:properties>
 </file>
 
 <file path=customXml/item2.xml><?xml version="1.0" encoding="utf-8"?>
@@ -2097,15 +2109,19 @@
 </file>
 
 <file path=customXml/item3.xml><?xml version="1.0" encoding="utf-8"?>
-<p:properties xmlns:p="http://schemas.microsoft.com/office/2006/metadata/properties" xmlns:xsi="http://www.w3.org/2001/XMLSchema-instance" xmlns:pc="http://schemas.microsoft.com/office/infopath/2007/PartnerControls">
-  <documentManagement/>
-</p:properties>
+<?mso-contentType ?>
+<FormTemplates xmlns="http://schemas.microsoft.com/sharepoint/v3/contenttype/forms">
+  <Display>DocumentLibraryForm</Display>
+  <Edit>DocumentLibraryForm</Edit>
+  <New>DocumentLibraryForm</New>
+</FormTemplates>
 </file>
 
 <file path=customXml/itemProps1.xml><?xml version="1.0" encoding="utf-8"?>
-<ds:datastoreItem xmlns:ds="http://schemas.openxmlformats.org/officeDocument/2006/customXml" ds:itemID="{2C825B2A-4C10-4213-87E3-BEEEE9BFA4DD}">
+<ds:datastoreItem xmlns:ds="http://schemas.openxmlformats.org/officeDocument/2006/customXml" ds:itemID="{D62CEF00-D520-4E1E-8D7D-80D76301C6F2}">
   <ds:schemaRefs>
-    <ds:schemaRef ds:uri="http://schemas.microsoft.com/sharepoint/v3/contenttype/forms"/>
+    <ds:schemaRef ds:uri="http://schemas.microsoft.com/office/2006/metadata/properties"/>
+    <ds:schemaRef ds:uri="http://schemas.microsoft.com/office/infopath/2007/PartnerControls"/>
   </ds:schemaRefs>
 </ds:datastoreItem>
 </file>
@@ -2127,10 +2143,9 @@
 </file>
 
 <file path=customXml/itemProps3.xml><?xml version="1.0" encoding="utf-8"?>
-<ds:datastoreItem xmlns:ds="http://schemas.openxmlformats.org/officeDocument/2006/customXml" ds:itemID="{D62CEF00-D520-4E1E-8D7D-80D76301C6F2}">
+<ds:datastoreItem xmlns:ds="http://schemas.openxmlformats.org/officeDocument/2006/customXml" ds:itemID="{2C825B2A-4C10-4213-87E3-BEEEE9BFA4DD}">
   <ds:schemaRefs>
-    <ds:schemaRef ds:uri="http://schemas.microsoft.com/office/2006/metadata/properties"/>
-    <ds:schemaRef ds:uri="http://schemas.microsoft.com/office/infopath/2007/PartnerControls"/>
+    <ds:schemaRef ds:uri="http://schemas.microsoft.com/sharepoint/v3/contenttype/forms"/>
   </ds:schemaRefs>
 </ds:datastoreItem>
 </file>
</xml_diff>